<commit_message>
added most. Only movment todo
</commit_message>
<xml_diff>
--- a/unity/LAST PROJECT - JUNIOR PROGRAMMER/GDD.docx
+++ b/unity/LAST PROJECT - JUNIOR PROGRAMMER/GDD.docx
@@ -92,19 +92,19 @@
         <w:rPr>
           <w:lang w:val="en-US"/>
         </w:rPr>
-        <w:t>All Shapes will have a Move</w:t>
-      </w:r>
-      <w:r>
-        <w:rPr>
-          <w:lang w:val="en-US"/>
-        </w:rPr>
-        <w:t>ToEnemy</w:t>
-      </w:r>
-      <w:r>
-        <w:rPr>
-          <w:lang w:val="en-US"/>
-        </w:rPr>
-        <w:t>() function, but Balls will be faster.</w:t>
+        <w:t xml:space="preserve">All Shapes will have a </w:t>
+      </w:r>
+      <w:r>
+        <w:rPr>
+          <w:lang w:val="en-US"/>
+        </w:rPr>
+        <w:t>speed variabel</w:t>
+      </w:r>
+      <w:r>
+        <w:rPr>
+          <w:lang w:val="en-US"/>
+        </w:rPr>
+        <w:t>, but Balls will be faster.</w:t>
       </w:r>
     </w:p>
     <w:p>
@@ -117,7 +117,19 @@
         <w:rPr>
           <w:lang w:val="en-US"/>
         </w:rPr>
-        <w:t>All Shapes will have a ImpactOnCollision() function, but Cubes will have heavier impact.</w:t>
+        <w:t>All Shapes will have</w:t>
+      </w:r>
+      <w:r>
+        <w:rPr>
+          <w:lang w:val="en-US"/>
+        </w:rPr>
+        <w:t xml:space="preserve"> an impact variable</w:t>
+      </w:r>
+      <w:r>
+        <w:rPr>
+          <w:lang w:val="en-US"/>
+        </w:rPr>
+        <w:t>, but Cubes will have heavier impact.</w:t>
       </w:r>
     </w:p>
     <w:p>
@@ -144,7 +156,13 @@
         <w:rPr>
           <w:lang w:val="en-US"/>
         </w:rPr>
-        <w:t>For a shape, you may need to get or set its name, but prevent the name from being too long.</w:t>
+        <w:t xml:space="preserve">For a shape, </w:t>
+      </w:r>
+      <w:r>
+        <w:rPr>
+          <w:lang w:val="en-US"/>
+        </w:rPr>
+        <w:t>they will have multiple protected variables.</w:t>
       </w:r>
     </w:p>
     <w:p>

</xml_diff>